<commit_message>
change in headers 2
</commit_message>
<xml_diff>
--- a/p_g_docket.docx
+++ b/p_g_docket.docx
@@ -332,13 +332,7 @@
         <w:rPr>
           <w:rStyle w:val="Heading2Char"/>
         </w:rPr>
-        <w:t>4</w:t>
-      </w:r>
-      <w:r>
-        <w:rPr>
-          <w:rStyle w:val="Heading2Char"/>
-        </w:rPr>
-        <w:t>.</w:t>
+        <w:t>4.</w:t>
       </w:r>
       <w:r>
         <w:rPr>
@@ -350,36 +344,42 @@
         <w:rPr>
           <w:rStyle w:val="Heading2Char"/>
         </w:rPr>
-        <w:t xml:space="preserve"> D</w:t>
+        <w:t xml:space="preserve"> </w:t>
       </w:r>
       <w:r>
         <w:rPr>
           <w:rStyle w:val="Heading2Char"/>
         </w:rPr>
-        <w:t xml:space="preserve">ata </w:t>
-      </w:r>
-      <w:r>
-        <w:rPr>
-          <w:rStyle w:val="Heading2Char"/>
-        </w:rPr>
-        <w:t>A</w:t>
-      </w:r>
-      <w:r>
-        <w:rPr>
-          <w:rStyle w:val="Heading2Char"/>
-        </w:rPr>
-        <w:t>ugmentation</w:t>
-      </w:r>
-    </w:p>
+        <w:t>Technology used:</w:t>
+      </w:r>
+      <w:r>
+        <w:br/>
+      </w:r>
+      <w:r>
+        <w:t>sdfasdf</w:t>
+      </w:r>
+    </w:p>
+    <w:p/>
     <w:p>
       <w:pPr>
         <w:pStyle w:val="Heading2"/>
       </w:pPr>
       <w:r>
-        <w:t xml:space="preserve">4.2 </w:t>
-      </w:r>
-      <w:r>
-        <w:t>Technology used:</w:t>
+        <w:t>4.</w:t>
+      </w:r>
+      <w:r>
+        <w:t>2</w:t>
+      </w:r>
+      <w:r>
+        <w:t xml:space="preserve"> </w:t>
+      </w:r>
+      <w:r>
+        <w:t xml:space="preserve">Computer vision </w:t>
+      </w:r>
+    </w:p>
+    <w:p>
+      <w:r>
+        <w:t>asdf</w:t>
       </w:r>
     </w:p>
     <w:p>
@@ -387,10 +387,21 @@
         <w:pStyle w:val="Heading2"/>
       </w:pPr>
       <w:r>
-        <w:t xml:space="preserve">4.3 </w:t>
-      </w:r>
-      <w:r>
-        <w:t xml:space="preserve">Computer vision </w:t>
+        <w:t>4.</w:t>
+      </w:r>
+      <w:r>
+        <w:t>3</w:t>
+      </w:r>
+      <w:r>
+        <w:t xml:space="preserve"> </w:t>
+      </w:r>
+      <w:r>
+        <w:t>Predictive:</w:t>
+      </w:r>
+    </w:p>
+    <w:p>
+      <w:r>
+        <w:t>asdfsadf</w:t>
       </w:r>
     </w:p>
     <w:p>
@@ -398,27 +409,67 @@
         <w:pStyle w:val="Heading2"/>
       </w:pPr>
       <w:r>
-        <w:t xml:space="preserve">4.4 </w:t>
-      </w:r>
-      <w:r>
-        <w:t>Predictive:</w:t>
-      </w:r>
-    </w:p>
+        <w:t>4.</w:t>
+      </w:r>
+      <w:r>
+        <w:t>4</w:t>
+      </w:r>
+      <w:r>
+        <w:t xml:space="preserve"> </w:t>
+      </w:r>
+      <w:r>
+        <w:t>Solution architecture</w:t>
+      </w:r>
+    </w:p>
+    <w:p>
+      <w:r>
+        <w:t>Flow diagram</w:t>
+      </w:r>
+    </w:p>
+    <w:p/>
     <w:p>
       <w:pPr>
         <w:pStyle w:val="Heading2"/>
       </w:pPr>
       <w:r>
-        <w:t xml:space="preserve">4.5 </w:t>
-      </w:r>
-      <w:r>
-        <w:t>Solution architecture</w:t>
+        <w:t>4.</w:t>
+      </w:r>
+      <w:r>
+        <w:t>5</w:t>
+      </w:r>
+      <w:r>
+        <w:t xml:space="preserve"> </w:t>
+      </w:r>
+      <w:r>
+        <w:t>How to run the solution</w:t>
+      </w:r>
+    </w:p>
+    <w:p>
+      <w:r>
+        <w:t>Flow diag</w:t>
+      </w:r>
+    </w:p>
+    <w:p>
+      <w:pPr>
+        <w:pStyle w:val="Heading1"/>
+      </w:pPr>
+      <w:r>
+        <w:t>5</w:t>
+      </w:r>
+      <w:r>
+        <w:t xml:space="preserve">. </w:t>
+      </w:r>
+      <w:r>
+        <w:t>Work done so far</w:t>
+      </w:r>
+      <w:r>
+        <w:t>:</w:t>
       </w:r>
     </w:p>
     <w:p/>
     <w:p>
       <w:r>
-        <w:t>Flow diagram</w:t>
+        <w:t>First we have identified the fast moving</w:t>
       </w:r>
     </w:p>
     <w:p>
@@ -426,41 +477,58 @@
         <w:pStyle w:val="Heading1"/>
       </w:pPr>
       <w:r>
-        <w:t>5</w:t>
+        <w:t>6</w:t>
       </w:r>
       <w:r>
         <w:t xml:space="preserve">. </w:t>
       </w:r>
       <w:r>
-        <w:t>Work done so far</w:t>
+        <w:t>What more we could have done</w:t>
       </w:r>
       <w:r>
         <w:t>:</w:t>
       </w:r>
     </w:p>
+    <w:p>
+      <w:r>
+        <w:t xml:space="preserve">Based on the plan we want to integrate the solution with pipeline but unfortunately because each of us working independently for different components of the solution we are unable to and we are using </w:t>
+      </w:r>
+    </w:p>
+    <w:p>
+      <w:pPr>
+        <w:pStyle w:val="Heading1"/>
+      </w:pPr>
+      <w:r>
+        <w:t>7</w:t>
+      </w:r>
+      <w:r>
+        <w:t xml:space="preserve">. </w:t>
+      </w:r>
+      <w:r>
+        <w:t>Limitations with existing Solution</w:t>
+      </w:r>
+      <w:r>
+        <w:t>:</w:t>
+      </w:r>
+    </w:p>
+    <w:p>
+      <w:r>
+        <w:t>Is a person pick up the product from one aisle and drop it to another aisle</w:t>
+      </w:r>
+    </w:p>
     <w:p/>
     <w:p>
-      <w:proofErr w:type="gramStart"/>
-      <w:r>
-        <w:t>First</w:t>
-      </w:r>
-      <w:proofErr w:type="gramEnd"/>
-      <w:r>
-        <w:t xml:space="preserve"> we have identified the fast moving</w:t>
-      </w:r>
-    </w:p>
-    <w:p>
       <w:pPr>
         <w:pStyle w:val="Heading1"/>
       </w:pPr>
       <w:r>
-        <w:t>6</w:t>
+        <w:t>8</w:t>
       </w:r>
       <w:r>
         <w:t xml:space="preserve">. </w:t>
       </w:r>
       <w:r>
-        <w:t>What more we could have done</w:t>
+        <w:t>Impact Analysis &amp; Observations</w:t>
       </w:r>
       <w:r>
         <w:t>:</w:t>
@@ -468,7 +536,7 @@
     </w:p>
     <w:p>
       <w:r>
-        <w:t xml:space="preserve">Based on the plan we want to integrate the solution with pipeline but unfortunately because each of us working independently for different components of the solution we are unable to and we are using </w:t>
+        <w:t>sdfasdf</w:t>
       </w:r>
     </w:p>
     <w:p>
@@ -476,13 +544,13 @@
         <w:pStyle w:val="Heading1"/>
       </w:pPr>
       <w:r>
-        <w:t>7</w:t>
+        <w:t>9</w:t>
       </w:r>
       <w:r>
         <w:t xml:space="preserve">. </w:t>
       </w:r>
       <w:r>
-        <w:t>Limitations with existing Solution</w:t>
+        <w:t>Way Forward/Future Work</w:t>
       </w:r>
       <w:r>
         <w:t>:</w:t>
@@ -490,61 +558,7 @@
     </w:p>
     <w:p>
       <w:r>
-        <w:t xml:space="preserve">Is a person pick up the product from one aisle and drop it to another </w:t>
-      </w:r>
-      <w:proofErr w:type="gramStart"/>
-      <w:r>
-        <w:t>aisle</w:t>
-      </w:r>
-      <w:proofErr w:type="gramEnd"/>
-    </w:p>
-    <w:p/>
-    <w:p>
-      <w:pPr>
-        <w:pStyle w:val="Heading1"/>
-      </w:pPr>
-      <w:r>
-        <w:t>8</w:t>
-      </w:r>
-      <w:r>
-        <w:t xml:space="preserve">. </w:t>
-      </w:r>
-      <w:r>
-        <w:t>Impact Analysis &amp; Observations</w:t>
-      </w:r>
-      <w:r>
-        <w:t>:</w:t>
-      </w:r>
-    </w:p>
-    <w:p/>
-    <w:p>
-      <w:pPr>
-        <w:pStyle w:val="Heading1"/>
-      </w:pPr>
-      <w:r>
-        <w:t>9</w:t>
-      </w:r>
-      <w:r>
-        <w:t xml:space="preserve">. </w:t>
-      </w:r>
-      <w:r>
-        <w:t>Way Forward/Future Work</w:t>
-      </w:r>
-      <w:r>
-        <w:t>:</w:t>
-      </w:r>
-    </w:p>
-    <w:p>
-      <w:r>
         <w:t>To check the store layout desing with captured data etc</w:t>
-      </w:r>
-    </w:p>
-    <w:p/>
-    <w:p/>
-    <w:p/>
-    <w:p>
-      <w:r>
-        <w:t>What could have been done</w:t>
       </w:r>
     </w:p>
     <w:p/>
@@ -1525,7 +1539,6 @@
   <w:style w:type="character" w:default="1" w:styleId="DefaultParagraphFont">
     <w:name w:val="Default Paragraph Font"/>
     <w:uiPriority w:val="1"/>
-    <w:semiHidden/>
     <w:unhideWhenUsed/>
   </w:style>
   <w:style w:type="table" w:default="1" w:styleId="TableNormal">

</xml_diff>

<commit_message>
changing ppt and doc
</commit_message>
<xml_diff>
--- a/p_g_docket.docx
+++ b/p_g_docket.docx
@@ -166,10 +166,7 @@
         </w:r>
       </w:hyperlink>
       <w:r>
-        <w:t xml:space="preserve"> architecture section</w:t>
-      </w:r>
-      <w:r>
-        <w:t>.</w:t>
+        <w:t xml:space="preserve"> architecture section.</w:t>
       </w:r>
     </w:p>
     <w:p>
@@ -383,19 +380,7 @@
     </w:p>
     <w:p>
       <w:r>
-        <w:t xml:space="preserve">Different products have different sell rates some are being sold for example 5-6 in an hour and some 10-15 and to fill each shelf again with the products it requires manual effort of some time, that is why we </w:t>
-      </w:r>
-      <w:r>
-        <w:t>can’t</w:t>
-      </w:r>
-      <w:r>
-        <w:t xml:space="preserve"> trigger the message for a fix threshold for all the products and we handle this situation in our solution making it more robust and practical in nature. Dynamic threshold </w:t>
-      </w:r>
-      <w:r>
-        <w:t>is</w:t>
-      </w:r>
-      <w:r>
-        <w:t xml:space="preserve"> calculated for each product at hour level for different stores also</w:t>
+        <w:t>Different products have different sell rates some are being sold for example 5-6 in an hour and some 10-15 and to fill each shelf again with the products it requires manual effort of some time, that is why we can’t trigger the message for a fix threshold for all the products and we handle this situation in our solution making it more robust and practical in nature. Dynamic threshold is calculated for each product at hour level for different stores also</w:t>
       </w:r>
     </w:p>
     <w:p>
@@ -492,10 +477,7 @@
         </w:numPr>
       </w:pPr>
       <w:r>
-        <w:t xml:space="preserve">Run the command python </w:t>
-      </w:r>
-      <w:r>
-        <w:t>shelf_tracking.py</w:t>
+        <w:t>Run the command python shelf_tracking.py</w:t>
       </w:r>
     </w:p>
     <w:p>
@@ -613,52 +595,49 @@
     </w:p>
     <w:p>
       <w:r>
-        <w:t xml:space="preserve">Is a person pick up the product from one aisle and drop it to another </w:t>
-      </w:r>
-      <w:proofErr w:type="gramStart"/>
-      <w:r>
-        <w:t>aisle</w:t>
-      </w:r>
-      <w:proofErr w:type="gramEnd"/>
+        <w:t>Is a person pick up the product from one aisle and drop it to another aisle</w:t>
+      </w:r>
     </w:p>
     <w:p/>
-    <w:p>
-      <w:pPr>
-        <w:pStyle w:val="Heading1"/>
-      </w:pPr>
-      <w:r>
-        <w:lastRenderedPageBreak/>
-        <w:t>8. Impact Analysis &amp; Observations:</w:t>
-      </w:r>
-    </w:p>
-    <w:p>
-      <w:proofErr w:type="spellStart"/>
-      <w:r>
-        <w:t>sdfasdf</w:t>
-      </w:r>
-      <w:proofErr w:type="spellEnd"/>
-    </w:p>
-    <w:p>
-      <w:pPr>
-        <w:pStyle w:val="Heading1"/>
-      </w:pPr>
-      <w:r>
-        <w:t>9. Way Forward/Future Work:</w:t>
-      </w:r>
-    </w:p>
-    <w:p>
-      <w:r>
-        <w:t xml:space="preserve">To check the store layout </w:t>
-      </w:r>
-      <w:proofErr w:type="spellStart"/>
-      <w:r>
-        <w:t>desing</w:t>
-      </w:r>
-      <w:proofErr w:type="spellEnd"/>
-      <w:r>
-        <w:t xml:space="preserve"> with captured data etc</w:t>
-      </w:r>
-    </w:p>
+    <w:p/>
+    <w:p>
+      <w:r>
+        <w:t>Starts with explaining out of stock and little bit of impact that why we have chosen this problem</w:t>
+      </w:r>
+      <w:r>
+        <w:t xml:space="preserve"> 1 minute</w:t>
+      </w:r>
+    </w:p>
+    <w:p>
+      <w:r>
+        <w:t xml:space="preserve">Then come to the second slide and start explaining the approach of computer vision and why we have chosen this how predictive model is helping out in triggering </w:t>
+      </w:r>
+      <w:r>
+        <w:t>2 minute</w:t>
+      </w:r>
+    </w:p>
+    <w:p>
+      <w:r>
+        <w:t>Then explain in short time the challenges we face in data collection and augmentation</w:t>
+      </w:r>
+      <w:r>
+        <w:t xml:space="preserve"> half minute</w:t>
+      </w:r>
+    </w:p>
+    <w:p>
+      <w:r>
+        <w:t>Then play the video and start explaining how yolo and Deeplearning is predicting voids and at the end of the video how the triggers are done using predictive model output</w:t>
+      </w:r>
+      <w:r>
+        <w:t xml:space="preserve"> 2minute</w:t>
+      </w:r>
+    </w:p>
+    <w:p>
+      <w:r>
+        <w:t>At the last benefits of the solution with little bit of explanations 2 minute</w:t>
+      </w:r>
+    </w:p>
+    <w:p/>
     <w:p/>
     <w:p/>
     <w:p/>
@@ -1993,6 +1972,7 @@
   <w:style w:type="character" w:default="1" w:styleId="DefaultParagraphFont">
     <w:name w:val="Default Paragraph Font"/>
     <w:uiPriority w:val="1"/>
+    <w:semiHidden/>
     <w:unhideWhenUsed/>
   </w:style>
   <w:style w:type="table" w:default="1" w:styleId="TableNormal">

</xml_diff>